<commit_message>
jsp servlet add and view working
</commit_message>
<xml_diff>
--- a/Store/src/main/resources/CodeCoverage.docx
+++ b/Store/src/main/resources/CodeCoverage.docx
@@ -8,9 +8,17 @@
           <w:noProof/>
         </w:rPr>
         <w:drawing>
-          <wp:inline distT="0" distB="0" distL="0" distR="0" wp14:anchorId="735546E4" wp14:editId="6CFA36D9">
-            <wp:extent cx="5943600" cy="4754880"/>
-            <wp:effectExtent l="0" t="0" r="0" b="7620"/>
+          <wp:anchor distT="0" distB="0" distL="114300" distR="114300" simplePos="0" relativeHeight="251658240" behindDoc="0" locked="0" layoutInCell="1" allowOverlap="1">
+            <wp:simplePos x="0" y="0"/>
+            <wp:positionH relativeFrom="margin">
+              <wp:align>center</wp:align>
+            </wp:positionH>
+            <wp:positionV relativeFrom="paragraph">
+              <wp:posOffset>0</wp:posOffset>
+            </wp:positionV>
+            <wp:extent cx="7315200" cy="5852160"/>
+            <wp:effectExtent l="0" t="0" r="0" b="0"/>
+            <wp:wrapSquare wrapText="bothSides"/>
             <wp:docPr id="1" name="Picture 1"/>
             <wp:cNvGraphicFramePr>
               <a:graphicFrameLocks xmlns:a="http://schemas.openxmlformats.org/drawingml/2006/main" noChangeAspect="1"/>
@@ -23,7 +31,13 @@
                     <pic:cNvPicPr/>
                   </pic:nvPicPr>
                   <pic:blipFill>
-                    <a:blip r:embed="rId4"/>
+                    <a:blip r:embed="rId4">
+                      <a:extLst>
+                        <a:ext uri="{28A0092B-C50C-407E-A947-70E740481C1C}">
+                          <a14:useLocalDpi xmlns:a14="http://schemas.microsoft.com/office/drawing/2010/main" val="0"/>
+                        </a:ext>
+                      </a:extLst>
+                    </a:blip>
                     <a:stretch>
                       <a:fillRect/>
                     </a:stretch>
@@ -31,7 +45,7 @@
                   <pic:spPr>
                     <a:xfrm>
                       <a:off x="0" y="0"/>
-                      <a:ext cx="5943600" cy="4754880"/>
+                      <a:ext cx="7315200" cy="5852160"/>
                     </a:xfrm>
                     <a:prstGeom prst="rect">
                       <a:avLst/>
@@ -40,15 +54,16 @@
                 </pic:pic>
               </a:graphicData>
             </a:graphic>
-          </wp:inline>
+          </wp:anchor>
         </w:drawing>
       </w:r>
-      <w:bookmarkStart w:id="0" w:name="_GoBack"/>
-      <w:bookmarkEnd w:id="0"/>
+      <w:r>
+        <w:br w:type="textWrapping" w:clear="all"/>
+      </w:r>
     </w:p>
     <w:sectPr>
       <w:pgSz w:w="12240" w:h="15840"/>
-      <w:pgMar w:top="1440" w:right="1440" w:bottom="1440" w:left="1440" w:header="720" w:footer="720" w:gutter="0"/>
+      <w:pgMar w:top="1440" w:right="0" w:bottom="1440" w:left="0" w:header="720" w:footer="720" w:gutter="0"/>
       <w:cols w:space="720"/>
       <w:docGrid w:linePitch="360"/>
     </w:sectPr>

</xml_diff>